<commit_message>
bab 1 dan bab 2 jadi
</commit_message>
<xml_diff>
--- a/Skripsi BAB I.docx
+++ b/Skripsi BAB I.docx
@@ -1627,7 +1627,25 @@
           <w:sz w:val="24"/>
           <w:szCs w:val="24"/>
         </w:rPr>
-        <w:t xml:space="preserve">Badan Pusat Statistik (BPS) sebagai penyedia data telah memiliki berbagai sarana untuk mempublikasikan datanya seperti buku, website, bulletin </w:t>
+        <w:t xml:space="preserve">Badan Pusat Statistik (BPS) sebagai penyedia data telah memiliki berbagai sarana </w:t>
+      </w:r>
+      <w:r>
+        <w:rPr>
+          <w:rFonts w:ascii="Times New Roman" w:hAnsi="Times New Roman"/>
+          <w:sz w:val="24"/>
+          <w:szCs w:val="24"/>
+        </w:rPr>
+        <w:t>publikasi</w:t>
+      </w:r>
+      <w:bookmarkStart w:id="0" w:name="_GoBack"/>
+      <w:bookmarkEnd w:id="0"/>
+      <w:r>
+        <w:rPr>
+          <w:rFonts w:ascii="Times New Roman" w:hAnsi="Times New Roman"/>
+          <w:sz w:val="24"/>
+          <w:szCs w:val="24"/>
+        </w:rPr>
+        <w:t xml:space="preserve"> seperti buku, website, bulletin </w:t>
       </w:r>
       <w:r>
         <w:rPr>
@@ -1643,7 +1661,7 @@
           <w:sz w:val="24"/>
           <w:szCs w:val="24"/>
         </w:rPr>
-        <w:t xml:space="preserve">dalam publikasinya akan tetapi </w:t>
+        <w:t xml:space="preserve">dalam publikasinya akan tetapi variable-variabel yang </w:t>
       </w:r>
       <w:r>
         <w:rPr>
@@ -1652,7 +1670,7 @@
           <w:szCs w:val="24"/>
         </w:rPr>
         <w:lastRenderedPageBreak/>
-        <w:t xml:space="preserve">variable-variabel yang disajikan cenderung statis dan untuk membuatnya pun masih manual. Karena </w:t>
+        <w:t xml:space="preserve">disajikan cenderung statis dan untuk membuatnya pun masih manual. Karena </w:t>
       </w:r>
       <w:r>
         <w:rPr>
@@ -2571,7 +2589,23 @@
           <w:sz w:val="24"/>
           <w:szCs w:val="24"/>
         </w:rPr>
-        <w:t>Penyusunan skripsi ini terbagi dalam enam bab dan isi dari masing-masing bab terpaparkan sebagai berikut:</w:t>
+        <w:t xml:space="preserve">Penyusunan skripsi ini terbagi dalam </w:t>
+      </w:r>
+      <w:r>
+        <w:rPr>
+          <w:rFonts w:ascii="Times New Roman" w:hAnsi="Times New Roman"/>
+          <w:sz w:val="24"/>
+          <w:szCs w:val="24"/>
+        </w:rPr>
+        <w:t>lima</w:t>
+      </w:r>
+      <w:r>
+        <w:rPr>
+          <w:rFonts w:ascii="Times New Roman" w:hAnsi="Times New Roman"/>
+          <w:sz w:val="24"/>
+          <w:szCs w:val="24"/>
+        </w:rPr>
+        <w:t xml:space="preserve"> bab dan isi dari masing-masing bab terpaparkan sebagai berikut:</w:t>
       </w:r>
       <w:r>
         <w:rPr>
@@ -2941,8 +2975,6 @@
         </w:rPr>
         <w:t>mengenai Sistem Informasi Geografis dengan Geoserver</w:t>
       </w:r>
-      <w:bookmarkStart w:id="0" w:name="_GoBack"/>
-      <w:bookmarkEnd w:id="0"/>
     </w:p>
     <w:p>
       <w:pPr>

</xml_diff>

<commit_message>
bab i & II jadi
</commit_message>
<xml_diff>
--- a/Skripsi BAB I.docx
+++ b/Skripsi BAB I.docx
@@ -637,7 +637,23 @@
           <w:sz w:val="24"/>
           <w:szCs w:val="24"/>
         </w:rPr>
-        <w:t xml:space="preserve"> memberikan kemudahan dalam mengakses</w:t>
+        <w:t xml:space="preserve"> </w:t>
+      </w:r>
+      <w:r>
+        <w:rPr>
+          <w:rFonts w:ascii="Times New Roman" w:hAnsi="Times New Roman"/>
+          <w:sz w:val="24"/>
+          <w:szCs w:val="24"/>
+        </w:rPr>
+        <w:t xml:space="preserve">untuk </w:t>
+      </w:r>
+      <w:r>
+        <w:rPr>
+          <w:rFonts w:ascii="Times New Roman" w:hAnsi="Times New Roman" w:hint="eastAsia"/>
+          <w:sz w:val="24"/>
+          <w:szCs w:val="24"/>
+        </w:rPr>
+        <w:t>memberikan kemudahan dalam mengakses</w:t>
       </w:r>
       <w:r>
         <w:rPr>
@@ -649,27 +665,27 @@
       </w:r>
       <w:r>
         <w:rPr>
-          <w:rFonts w:ascii="Times New Roman" w:hAnsi="Times New Roman" w:hint="eastAsia"/>
-          <w:sz w:val="24"/>
-          <w:szCs w:val="24"/>
-        </w:rPr>
-        <w:t xml:space="preserve"> </w:t>
-      </w:r>
-      <w:r>
-        <w:rPr>
-          <w:rFonts w:ascii="Times New Roman" w:hAnsi="Times New Roman"/>
-          <w:sz w:val="24"/>
-          <w:szCs w:val="24"/>
-        </w:rPr>
-        <w:t>seharusnya BPS juga ber</w:t>
-      </w:r>
-      <w:r>
-        <w:rPr>
-          <w:rFonts w:ascii="Times New Roman" w:hAnsi="Times New Roman"/>
-          <w:sz w:val="24"/>
-          <w:szCs w:val="24"/>
-        </w:rPr>
-        <w:t>usaha</w:t>
+          <w:rFonts w:ascii="Times New Roman" w:hAnsi="Times New Roman"/>
+          <w:sz w:val="24"/>
+          <w:szCs w:val="24"/>
+        </w:rPr>
+        <w:t>,</w:t>
+      </w:r>
+      <w:r>
+        <w:rPr>
+          <w:rFonts w:ascii="Times New Roman" w:hAnsi="Times New Roman"/>
+          <w:sz w:val="24"/>
+          <w:szCs w:val="24"/>
+        </w:rPr>
+        <w:t xml:space="preserve"> BPS juga </w:t>
+      </w:r>
+      <w:r>
+        <w:rPr>
+          <w:rFonts w:ascii="Times New Roman" w:hAnsi="Times New Roman"/>
+          <w:sz w:val="24"/>
+          <w:szCs w:val="24"/>
+        </w:rPr>
+        <w:t>berkewajiban</w:t>
       </w:r>
       <w:r>
         <w:rPr>
@@ -900,7 +916,7 @@
           <w:sz w:val="24"/>
           <w:szCs w:val="24"/>
         </w:rPr>
-        <w:t>) adalah suatu sistem informasi yang dirancang untuk bekerja dengan data yang bereferensi spasial atau berkoordinat geografi atau dengan kata lain suatu SIG adalah suatu sistem basis data dengan kemampuan khusus untuk menangani data yang bereferensi keruangan (spasial) bersamaan dengan seperangkat operasi kerja (Barus dan Wiradisastra, 2000). Sedangkan menurut Anon (2001) Sistem Informasi geografi adalah suatu sistem Informasi yang dapat memadukan antara data grafis (spasial) dengan data teks (atribut) objek yang dihubungkan secara geogrfis di bumi (</w:t>
+        <w:t>) adalah suatu sistem basis data dengan kemampuan khusus untuk menangani data yang bereferensi keruangan (spasial) bersamaan dengan seperangkat operasi kerja (Barus dan Wiradisastra, 2000). Sedangkan menurut Anon (2001) Sistem Informasi geografi adalah suatu sistem Informasi yang dapat memadukan antara data grafis (spasial) dengan data teks (atribut) objek yang dihubungkan secara geogrfis di bumi (</w:t>
       </w:r>
       <w:r>
         <w:rPr>
@@ -937,24 +953,23 @@
           <w:sz w:val="24"/>
           <w:szCs w:val="24"/>
         </w:rPr>
-        <w:t xml:space="preserve">Sistem Informasi Geografis dibagi menjadi dua kelompok yaitu sistem manual (analog), dan sistem otomatis (yang berbasis digital komputer). Perbedaan yang paling mendasar terletak pada cara pengelolaannya. Sistem Informasi manual biasanya menggabungkan beberapa data seperti peta, lembar transparansi untuk tumpang susun (overlay), foto udara, laporan statistik dan laporan survey lapangan. Kesemua data tersebut dikompilasi dan dianalisis </w:t>
-      </w:r>
-      <w:r>
-        <w:rPr>
-          <w:rFonts w:ascii="Times New Roman" w:hAnsi="Times New Roman"/>
-          <w:sz w:val="24"/>
-          <w:szCs w:val="24"/>
-        </w:rPr>
-        <w:lastRenderedPageBreak/>
-        <w:t>secara manual dengan alat tanpa komputer. Sedangkan Sistem Informasi Geografis otomatis telah menggunakan komputer sebagai sistem pengolah data melalui proses digitasi. Sumber data digital dapat berupa citra satelit atau foto udara digital serta foto udara yang terdigitasi. Data lain dapat berupa peta dasar</w:t>
-      </w:r>
-      <w:r>
-        <w:rPr>
-          <w:rFonts w:ascii="Times New Roman" w:hAnsi="Times New Roman"/>
-          <w:sz w:val="24"/>
-          <w:szCs w:val="24"/>
-        </w:rPr>
-        <w:t xml:space="preserve"> terdigitasi (Nurshanti, 1995).</w:t>
+        <w:t>Pengertian SIG saat ini lebih sering diterapkan bagi teknologi informasi spasial atau geografi yang berorientasi pada penggunaan teknologi komputer. Burrough</w:t>
+      </w:r>
+      <w:r>
+        <w:rPr>
+          <w:rFonts w:ascii="Times New Roman" w:hAnsi="Times New Roman"/>
+          <w:sz w:val="24"/>
+          <w:szCs w:val="24"/>
+        </w:rPr>
+        <w:t xml:space="preserve"> pada tahun</w:t>
+      </w:r>
+      <w:r>
+        <w:rPr>
+          <w:rFonts w:ascii="Times New Roman" w:hAnsi="Times New Roman"/>
+          <w:sz w:val="24"/>
+          <w:szCs w:val="24"/>
+        </w:rPr>
+        <w:t xml:space="preserve"> 1986 mendefinisikan Sistem Informasi Geografis (SIG) sebagai sistem berbasis komputer yang digunakan untuk memasukkan, menyimpan, mengelola, menganalisis dan mengaktifkan kembali data yang mempunyai referensi keruangan untuk berbagai tujuan yang berkaitan dengan pemetaan dan perencanaan. </w:t>
       </w:r>
     </w:p>
     <w:p>
@@ -974,26 +989,7 @@
           <w:sz w:val="24"/>
           <w:szCs w:val="24"/>
         </w:rPr>
-        <w:t xml:space="preserve">Pengertian SIG saat ini lebih sering diterapkan bagi teknologi informasi spasial atau geografi yang berorientasi pada penggunaan teknologi komputer. Burrough, 1986 mendefinisikan Sistem Informasi Geografis (SIG) sebagai sistem berbasis komputer yang digunakan untuk memasukkan, menyimpan, mengelola, menganalisis dan mengaktifkan kembali data yang mempunyai referensi keruangan untuk berbagai tujuan yang berkaitan dengan pemetaan dan perencanaan. </w:t>
-      </w:r>
-    </w:p>
-    <w:p>
-      <w:pPr>
-        <w:spacing w:line="480" w:lineRule="auto"/>
-        <w:ind w:firstLine="720"/>
-        <w:jc w:val="both"/>
-        <w:rPr>
-          <w:rFonts w:ascii="Times New Roman" w:hAnsi="Times New Roman"/>
-          <w:sz w:val="24"/>
-          <w:szCs w:val="24"/>
-        </w:rPr>
-      </w:pPr>
-      <w:r>
-        <w:rPr>
-          <w:rFonts w:ascii="Times New Roman" w:hAnsi="Times New Roman"/>
-          <w:sz w:val="24"/>
-          <w:szCs w:val="24"/>
-        </w:rPr>
+        <w:lastRenderedPageBreak/>
         <w:t xml:space="preserve">Sistem Informasi Geografis dapat dibagi kedalam 4 komponen utama yaitu: </w:t>
       </w:r>
     </w:p>
@@ -1212,7 +1208,6 @@
           <w:sz w:val="24"/>
           <w:szCs w:val="24"/>
         </w:rPr>
-        <w:lastRenderedPageBreak/>
         <w:t xml:space="preserve">Semakin majunya teknologi saat ini membuat SIG tidak hanya </w:t>
       </w:r>
       <w:r>
@@ -1338,7 +1333,64 @@
           <w:sz w:val="24"/>
           <w:szCs w:val="24"/>
         </w:rPr>
-        <w:t>Salah satu keunggulan webGIS dibandingkan GIS desktop adalah akses yang mudah. Pengguna hanya membutuhkan perangkat computer yang terkoneksi internet dan mengaksesnya dengan browser.</w:t>
+        <w:t xml:space="preserve">Salah satu keunggulan webGIS dibandingkan GIS desktop adalah akses yang mudah. Pengguna hanya membutuhkan perangkat </w:t>
+      </w:r>
+      <w:r>
+        <w:rPr>
+          <w:rFonts w:ascii="Times New Roman" w:hAnsi="Times New Roman"/>
+          <w:sz w:val="24"/>
+          <w:szCs w:val="24"/>
+        </w:rPr>
+        <w:t>k</w:t>
+      </w:r>
+      <w:r>
+        <w:rPr>
+          <w:rFonts w:ascii="Times New Roman" w:hAnsi="Times New Roman"/>
+          <w:sz w:val="24"/>
+          <w:szCs w:val="24"/>
+        </w:rPr>
+        <w:t>omput</w:t>
+      </w:r>
+      <w:r>
+        <w:rPr>
+          <w:rFonts w:ascii="Times New Roman" w:hAnsi="Times New Roman"/>
+          <w:sz w:val="24"/>
+          <w:szCs w:val="24"/>
+        </w:rPr>
+        <w:t>er yang terkoneksi internet dan</w:t>
+      </w:r>
+      <w:r>
+        <w:rPr>
+          <w:rFonts w:ascii="Times New Roman" w:hAnsi="Times New Roman"/>
+          <w:sz w:val="24"/>
+          <w:szCs w:val="24"/>
+        </w:rPr>
+        <w:t xml:space="preserve"> aplikasi</w:t>
+      </w:r>
+      <w:r>
+        <w:rPr>
+          <w:rFonts w:ascii="Times New Roman" w:hAnsi="Times New Roman"/>
+          <w:sz w:val="24"/>
+          <w:szCs w:val="24"/>
+        </w:rPr>
+        <w:t xml:space="preserve"> </w:t>
+      </w:r>
+      <w:r>
+        <w:rPr>
+          <w:rFonts w:ascii="Times New Roman" w:hAnsi="Times New Roman"/>
+          <w:i/>
+          <w:sz w:val="24"/>
+          <w:szCs w:val="24"/>
+        </w:rPr>
+        <w:t>browser</w:t>
+      </w:r>
+      <w:r>
+        <w:rPr>
+          <w:rFonts w:ascii="Times New Roman" w:hAnsi="Times New Roman"/>
+          <w:sz w:val="24"/>
+          <w:szCs w:val="24"/>
+        </w:rPr>
+        <w:t>.</w:t>
       </w:r>
     </w:p>
     <w:p>
@@ -1358,6 +1410,7 @@
           <w:sz w:val="24"/>
           <w:szCs w:val="24"/>
         </w:rPr>
+        <w:lastRenderedPageBreak/>
         <w:t>P</w:t>
       </w:r>
       <w:r>
@@ -1637,8 +1690,6 @@
         </w:rPr>
         <w:t>publikasi</w:t>
       </w:r>
-      <w:bookmarkStart w:id="0" w:name="_GoBack"/>
-      <w:bookmarkEnd w:id="0"/>
       <w:r>
         <w:rPr>
           <w:rFonts w:ascii="Times New Roman" w:hAnsi="Times New Roman"/>
@@ -1661,16 +1712,7 @@
           <w:sz w:val="24"/>
           <w:szCs w:val="24"/>
         </w:rPr>
-        <w:t xml:space="preserve">dalam publikasinya akan tetapi variable-variabel yang </w:t>
-      </w:r>
-      <w:r>
-        <w:rPr>
-          <w:rFonts w:ascii="Times New Roman" w:hAnsi="Times New Roman"/>
-          <w:sz w:val="24"/>
-          <w:szCs w:val="24"/>
-        </w:rPr>
-        <w:lastRenderedPageBreak/>
-        <w:t xml:space="preserve">disajikan cenderung statis dan untuk membuatnya pun masih manual. Karena </w:t>
+        <w:t xml:space="preserve">dalam publikasinya akan tetapi variable-variabel yang disajikan cenderung statis dan untuk membuatnya pun masih manual. Karena </w:t>
       </w:r>
       <w:r>
         <w:rPr>
@@ -1873,6 +1915,7 @@
           <w:sz w:val="24"/>
           <w:szCs w:val="24"/>
         </w:rPr>
+        <w:lastRenderedPageBreak/>
         <w:t>BPS masih manual dalam pembuatan SIG, sehingga membutuhkan waktu yang cukup lama.</w:t>
       </w:r>
     </w:p>
@@ -1961,20 +2004,41 @@
           <w:sz w:val="24"/>
           <w:szCs w:val="24"/>
         </w:rPr>
-        <w:t>Dalam perancangan ini data yang digunakan adalah beberapa variable terpilih dari hasil Podes(Potensi Desa) Kabupaten Kutai Kartanegara, serta data tertentu dari publikasi data di website BPS.</w:t>
-      </w:r>
-    </w:p>
-    <w:p>
-      <w:pPr>
-        <w:spacing w:line="480" w:lineRule="auto"/>
-        <w:ind w:firstLine="720"/>
-        <w:jc w:val="both"/>
-        <w:rPr>
-          <w:rFonts w:ascii="Times New Roman" w:hAnsi="Times New Roman"/>
-          <w:sz w:val="24"/>
-          <w:szCs w:val="24"/>
-        </w:rPr>
-      </w:pPr>
+        <w:t>Dalam perancangan ini data yang digunakan adalah beberapa variabe</w:t>
+      </w:r>
+      <w:r>
+        <w:rPr>
+          <w:rFonts w:ascii="Times New Roman" w:hAnsi="Times New Roman"/>
+          <w:sz w:val="24"/>
+          <w:szCs w:val="24"/>
+        </w:rPr>
+        <w:t>l</w:t>
+      </w:r>
+      <w:r>
+        <w:rPr>
+          <w:rFonts w:ascii="Times New Roman" w:hAnsi="Times New Roman"/>
+          <w:sz w:val="24"/>
+          <w:szCs w:val="24"/>
+        </w:rPr>
+        <w:t xml:space="preserve"> terpilih dari hasil Podes(Potensi Desa) Kabupaten Kutai Kartanegara, serta data tertentu dari publikasi data di </w:t>
+      </w:r>
+      <w:r>
+        <w:rPr>
+          <w:rFonts w:ascii="Times New Roman" w:hAnsi="Times New Roman"/>
+          <w:i/>
+          <w:sz w:val="24"/>
+          <w:szCs w:val="24"/>
+        </w:rPr>
+        <w:t>website</w:t>
+      </w:r>
+      <w:r>
+        <w:rPr>
+          <w:rFonts w:ascii="Times New Roman" w:hAnsi="Times New Roman"/>
+          <w:sz w:val="24"/>
+          <w:szCs w:val="24"/>
+        </w:rPr>
+        <w:t xml:space="preserve"> BPS.</w:t>
+      </w:r>
     </w:p>
     <w:p>
       <w:pPr>
@@ -2002,7 +2066,6 @@
           <w:sz w:val="24"/>
           <w:szCs w:val="24"/>
         </w:rPr>
-        <w:lastRenderedPageBreak/>
         <w:t>Tujuan</w:t>
       </w:r>
       <w:r>
@@ -2339,6 +2402,7 @@
           <w:sz w:val="24"/>
           <w:szCs w:val="24"/>
         </w:rPr>
+        <w:lastRenderedPageBreak/>
         <w:t>Manfaat Penelitian</w:t>
       </w:r>
     </w:p>
@@ -2568,7 +2632,6 @@
           <w:sz w:val="24"/>
           <w:szCs w:val="24"/>
         </w:rPr>
-        <w:lastRenderedPageBreak/>
         <w:t>Sistematika Penulisan</w:t>
       </w:r>
     </w:p>
@@ -2888,6 +2951,14 @@
           <w:sz w:val="24"/>
           <w:szCs w:val="24"/>
         </w:rPr>
+        <w:t>A</w:t>
+      </w:r>
+      <w:r>
+        <w:rPr>
+          <w:rFonts w:ascii="Times New Roman" w:hAnsi="Times New Roman"/>
+          <w:sz w:val="24"/>
+          <w:szCs w:val="24"/>
+        </w:rPr>
         <w:t xml:space="preserve"> </w:t>
       </w:r>
       <w:r>
@@ -3104,6 +3175,7 @@
           <w:sz w:val="24"/>
           <w:szCs w:val="24"/>
         </w:rPr>
+        <w:lastRenderedPageBreak/>
         <w:t xml:space="preserve">BAB </w:t>
       </w:r>
       <w:r>
@@ -3165,7 +3237,23 @@
           <w:sz w:val="24"/>
           <w:szCs w:val="24"/>
         </w:rPr>
-        <w:t xml:space="preserve">Bab </w:t>
+        <w:t>Bab</w:t>
+      </w:r>
+      <w:r>
+        <w:rPr>
+          <w:rFonts w:ascii="Times New Roman" w:hAnsi="Times New Roman"/>
+          <w:sz w:val="24"/>
+          <w:szCs w:val="24"/>
+        </w:rPr>
+        <w:t xml:space="preserve"> ini</w:t>
+      </w:r>
+      <w:r>
+        <w:rPr>
+          <w:rFonts w:ascii="Times New Roman" w:hAnsi="Times New Roman"/>
+          <w:sz w:val="24"/>
+          <w:szCs w:val="24"/>
+        </w:rPr>
+        <w:t xml:space="preserve"> </w:t>
       </w:r>
       <w:r>
         <w:rPr>
@@ -3189,7 +3277,25 @@
           <w:sz w:val="24"/>
           <w:szCs w:val="24"/>
         </w:rPr>
-        <w:t>system.</w:t>
+        <w:t>s</w:t>
+      </w:r>
+      <w:r>
+        <w:rPr>
+          <w:rFonts w:ascii="Times New Roman" w:hAnsi="Times New Roman"/>
+          <w:sz w:val="24"/>
+          <w:szCs w:val="24"/>
+        </w:rPr>
+        <w:t>i</w:t>
+      </w:r>
+      <w:bookmarkStart w:id="0" w:name="_GoBack"/>
+      <w:bookmarkEnd w:id="0"/>
+      <w:r>
+        <w:rPr>
+          <w:rFonts w:ascii="Times New Roman" w:hAnsi="Times New Roman"/>
+          <w:sz w:val="24"/>
+          <w:szCs w:val="24"/>
+        </w:rPr>
+        <w:t>stem.</w:t>
       </w:r>
       <w:r>
         <w:rPr>
@@ -3341,7 +3447,6 @@
           <w:sz w:val="24"/>
           <w:szCs w:val="24"/>
         </w:rPr>
-        <w:lastRenderedPageBreak/>
         <w:t>Bab</w:t>
       </w:r>
       <w:r>

</xml_diff>